<commit_message>
Primeros y siguientes BIEN
</commit_message>
<xml_diff>
--- a/documentos/Gramatica.docx
+++ b/documentos/Gramatica.docx
@@ -1929,6 +1929,9 @@
     </w:p>
     <w:p>
       <w:pPr>
+        <w:tabs>
+          <w:tab w:val="left" w:pos="6714"/>
+        </w:tabs>
         <w:rPr>
           <w:rFonts w:ascii="Arial" w:hAnsi="Arial" w:cs="Arial"/>
           <w:b/>
@@ -1937,6 +1940,16 @@
           <w:szCs w:val="40"/>
         </w:rPr>
       </w:pPr>
+      <w:r>
+        <w:rPr>
+          <w:rFonts w:ascii="Arial" w:hAnsi="Arial" w:cs="Arial"/>
+          <w:b/>
+          <w:color w:val="FF0000"/>
+          <w:sz w:val="40"/>
+          <w:szCs w:val="40"/>
+        </w:rPr>
+        <w:tab/>
+      </w:r>
     </w:p>
     <w:p>
       <w:pPr>

</xml_diff>